<commit_message>
Updated things to do
</commit_message>
<xml_diff>
--- a/Organized/Things to consider.docx
+++ b/Organized/Things to consider.docx
@@ -22,12 +22,87 @@
         </w:numPr>
       </w:pPr>
       <w:r>
-        <w:t xml:space="preserve">Maintenance is different in </w:t>
+        <w:t>Maintenance is different in OSS, as it’s performed even after initial stable release (it’s all development)</w:t>
+      </w:r>
+    </w:p>
+    <w:p>
+      <w:pPr>
+        <w:pStyle w:val="ListParagraph"/>
+        <w:numPr>
+          <w:ilvl w:val="0"/>
+          <w:numId w:val="2"/>
+        </w:numPr>
+      </w:pPr>
+      <w:r>
+        <w:t>Many projects are never truly finished and simply evolve</w:t>
+      </w:r>
+    </w:p>
+    <w:p>
+      <w:pPr>
+        <w:pStyle w:val="ListParagraph"/>
+        <w:numPr>
+          <w:ilvl w:val="0"/>
+          <w:numId w:val="2"/>
+        </w:numPr>
+      </w:pPr>
+      <w:r>
+        <w:t>Does language dependence matter?</w:t>
+      </w:r>
+    </w:p>
+    <w:p>
+      <w:pPr>
+        <w:pStyle w:val="ListParagraph"/>
+        <w:numPr>
+          <w:ilvl w:val="0"/>
+          <w:numId w:val="2"/>
+        </w:numPr>
+      </w:pPr>
+      <w:r>
+        <w:t>Does paradigm matter?</w:t>
+      </w:r>
+    </w:p>
+    <w:p>
+      <w:pPr>
+        <w:pStyle w:val="ListParagraph"/>
+        <w:numPr>
+          <w:ilvl w:val="0"/>
+          <w:numId w:val="2"/>
+        </w:numPr>
+        <w:rPr>
+          <w:highlight w:val="yellow"/>
+        </w:rPr>
+      </w:pPr>
+      <w:r>
+        <w:rPr>
+          <w:highlight w:val="yellow"/>
+        </w:rPr>
+        <w:t>Testing Solution: utilize tools that show consistency between them (this will show better results)</w:t>
+      </w:r>
+    </w:p>
+    <w:p>
+      <w:pPr>
+        <w:pStyle w:val="ListParagraph"/>
+        <w:numPr>
+          <w:ilvl w:val="1"/>
+          <w:numId w:val="2"/>
+        </w:numPr>
+        <w:rPr>
+          <w:highlight w:val="yellow"/>
+        </w:rPr>
+      </w:pPr>
+      <w:r>
+        <w:rPr>
+          <w:highlight w:val="yellow"/>
+        </w:rPr>
+        <w:t>http://delivery.acm.org.libproxy.auc.ca/10.1145/1400000/1390648/p131-lincke.pdf?ip=199.212.55.169&amp;id=1390648&amp;acc=ACTIVE%20SERVICE&amp;key=FD0067F557510FFB%2E2E114FAB5F912086%2E4D4702B0C3E38B35%2E4D4702B0C3E38B35&amp;CFID=939957675&amp;CFTOKEN=224</w:t>
       </w:r>
       <w:bookmarkStart w:id="0" w:name="_GoBack"/>
       <w:bookmarkEnd w:id="0"/>
       <w:r>
-        <w:t>OSS, as it’s performed even after initial stable release (it’s all development)</w:t>
+        <w:rPr>
+          <w:highlight w:val="yellow"/>
+        </w:rPr>
+        <w:t>11919&amp;__acm__=1495551165_e674614c6ce5f4fd29325e64f174bb93</w:t>
       </w:r>
     </w:p>
     <w:p>
@@ -37,9 +112,15 @@
           <w:ilvl w:val="0"/>
           <w:numId w:val="2"/>
         </w:numPr>
-      </w:pPr>
-      <w:r>
-        <w:t>Many projects are never truly finished and simply evolve</w:t>
+        <w:rPr>
+          <w:highlight w:val="yellow"/>
+        </w:rPr>
+      </w:pPr>
+      <w:r>
+        <w:rPr>
+          <w:highlight w:val="yellow"/>
+        </w:rPr>
+        <w:t>Project Solution: Improve off the tests performed in Object-Oriented article</w:t>
       </w:r>
     </w:p>
     <w:p/>
@@ -249,6 +330,7 @@
     <w:p/>
     <w:p>
       <w:r>
+        <w:lastRenderedPageBreak/>
         <w:t>Things to Look Over</w:t>
       </w:r>
     </w:p>
@@ -650,7 +732,7 @@
           <w:u w:val="none"/>
         </w:rPr>
       </w:pPr>
-      <w:hyperlink r:id="rId19" w:history="1">
+      <w:hyperlink r:id="rId19" w:anchor="v=onepage&amp;q=software%20metrics%20articles&amp;f=false" w:history="1">
         <w:r>
           <w:rPr>
             <w:rStyle w:val="Hyperlink"/>
@@ -743,7 +825,7 @@
 
 <file path=word/numbering.xml><?xml version="1.0" encoding="utf-8"?>
 <w:numbering xmlns:wpc="http://schemas.microsoft.com/office/word/2010/wordprocessingCanvas" xmlns:mc="http://schemas.openxmlformats.org/markup-compatibility/2006" xmlns:o="urn:schemas-microsoft-com:office:office" xmlns:r="http://schemas.openxmlformats.org/officeDocument/2006/relationships" xmlns:m="http://schemas.openxmlformats.org/officeDocument/2006/math" xmlns:v="urn:schemas-microsoft-com:vml" xmlns:wp14="http://schemas.microsoft.com/office/word/2010/wordprocessingDrawing" xmlns:wp="http://schemas.openxmlformats.org/drawingml/2006/wordprocessingDrawing" xmlns:w10="urn:schemas-microsoft-com:office:word" xmlns:w="http://schemas.openxmlformats.org/wordprocessingml/2006/main" xmlns:w14="http://schemas.microsoft.com/office/word/2010/wordml" xmlns:w15="http://schemas.microsoft.com/office/word/2012/wordml" xmlns:wpg="http://schemas.microsoft.com/office/word/2010/wordprocessingGroup" xmlns:wpi="http://schemas.microsoft.com/office/word/2010/wordprocessingInk" xmlns:wne="http://schemas.microsoft.com/office/word/2006/wordml" xmlns:wps="http://schemas.microsoft.com/office/word/2010/wordprocessingShape" mc:Ignorable="w14 w15 wp14">
-  <w:abstractNum w:abstractNumId="0" w15:restartNumberingAfterBreak="0">
+  <w:abstractNum w:abstractNumId="0">
     <w:nsid w:val="1DF14B77"/>
     <w:multiLevelType w:val="hybridMultilevel"/>
     <w:tmpl w:val="1AE89F00"/>
@@ -758,7 +840,7 @@
         <w:rFonts w:ascii="Calibri" w:eastAsiaTheme="minorHAnsi" w:hAnsi="Calibri" w:cs="Calibri" w:hint="default"/>
       </w:rPr>
     </w:lvl>
-    <w:lvl w:ilvl="1" w:tplc="10090003" w:tentative="1">
+    <w:lvl w:ilvl="1" w:tplc="10090003">
       <w:start w:val="1"/>
       <w:numFmt w:val="bullet"/>
       <w:lvlText w:val="o"/>
@@ -855,7 +937,7 @@
       </w:rPr>
     </w:lvl>
   </w:abstractNum>
-  <w:abstractNum w:abstractNumId="1" w15:restartNumberingAfterBreak="0">
+  <w:abstractNum w:abstractNumId="1">
     <w:nsid w:val="3F57409E"/>
     <w:multiLevelType w:val="hybridMultilevel"/>
     <w:tmpl w:val="0936BB66"/>

</xml_diff>

<commit_message>
Update Things to Consider with new point
</commit_message>
<xml_diff>
--- a/Organized/Things to consider.docx
+++ b/Organized/Things to consider.docx
@@ -94,34 +94,64 @@
         <w:rPr>
           <w:highlight w:val="yellow"/>
         </w:rPr>
-        <w:t>http://delivery.acm.org.libproxy.auc.ca/10.1145/1400000/1390648/p131-lincke.pdf?ip=199.212.55.169&amp;id=1390648&amp;acc=ACTIVE%20SERVICE&amp;key=FD0067F557510FFB%2E2E114FAB5F912086%2E4D4702B0C3E38B35%2E4D4702B0C3E38B35&amp;CFID=939957675&amp;CFTOKEN=224</w:t>
+        <w:t>http://delivery.acm.org.libproxy.auc.ca/10.1145/1400000/1390648/p131-lincke.pdf?ip=199.212.55.169&amp;id=1390648&amp;acc=ACTIVE%20SERVICE&amp;key=FD0067F557510FFB%2E2E114FAB5F912086%2E4D4702B0C3E38B35%2E4D4702B0C3E38B35&amp;CFID=939957675&amp;CFTOKEN=22411919&amp;__acm__=1495551165_e674614c6ce5f4fd29325e64f174bb93</w:t>
+      </w:r>
+    </w:p>
+    <w:p>
+      <w:pPr>
+        <w:pStyle w:val="ListParagraph"/>
+        <w:numPr>
+          <w:ilvl w:val="0"/>
+          <w:numId w:val="2"/>
+        </w:numPr>
+        <w:rPr>
+          <w:highlight w:val="yellow"/>
+        </w:rPr>
+      </w:pPr>
+      <w:r>
+        <w:rPr>
+          <w:highlight w:val="yellow"/>
+        </w:rPr>
+        <w:t>Project Solution: Improve off the tests performed in Object-Oriented article</w:t>
+      </w:r>
+    </w:p>
+    <w:p>
+      <w:pPr>
+        <w:pStyle w:val="ListParagraph"/>
+        <w:numPr>
+          <w:ilvl w:val="0"/>
+          <w:numId w:val="2"/>
+        </w:numPr>
+        <w:rPr>
+          <w:highlight w:val="yellow"/>
+        </w:rPr>
+      </w:pPr>
+      <w:r>
+        <w:rPr>
+          <w:highlight w:val="yellow"/>
+        </w:rPr>
+        <w:t>Note: when testing is done use ones with higher reviews are they are generally viewed more favourably by the community vs ones with worse reviews (does this correspond to actual quality)</w:t>
+      </w:r>
+    </w:p>
+    <w:p>
+      <w:pPr>
+        <w:pStyle w:val="ListParagraph"/>
+        <w:numPr>
+          <w:ilvl w:val="1"/>
+          <w:numId w:val="2"/>
+        </w:numPr>
+        <w:rPr>
+          <w:highlight w:val="yellow"/>
+        </w:rPr>
+      </w:pPr>
+      <w:r>
+        <w:rPr>
+          <w:highlight w:val="yellow"/>
+        </w:rPr>
+        <w:t>Benefit of OSS is that we can actually better see customer reactions to the software</w:t>
       </w:r>
       <w:bookmarkStart w:id="0" w:name="_GoBack"/>
       <w:bookmarkEnd w:id="0"/>
-      <w:r>
-        <w:rPr>
-          <w:highlight w:val="yellow"/>
-        </w:rPr>
-        <w:t>11919&amp;__acm__=1495551165_e674614c6ce5f4fd29325e64f174bb93</w:t>
-      </w:r>
-    </w:p>
-    <w:p>
-      <w:pPr>
-        <w:pStyle w:val="ListParagraph"/>
-        <w:numPr>
-          <w:ilvl w:val="0"/>
-          <w:numId w:val="2"/>
-        </w:numPr>
-        <w:rPr>
-          <w:highlight w:val="yellow"/>
-        </w:rPr>
-      </w:pPr>
-      <w:r>
-        <w:rPr>
-          <w:highlight w:val="yellow"/>
-        </w:rPr>
-        <w:t>Project Solution: Improve off the tests performed in Object-Oriented article</w:t>
-      </w:r>
     </w:p>
     <w:p/>
     <w:p/>
@@ -312,6 +342,7 @@
         </w:numPr>
       </w:pPr>
       <w:r>
+        <w:lastRenderedPageBreak/>
         <w:t>Portability</w:t>
       </w:r>
     </w:p>
@@ -330,7 +361,6 @@
     <w:p/>
     <w:p>
       <w:r>
-        <w:lastRenderedPageBreak/>
         <w:t>Things to Look Over</w:t>
       </w:r>
     </w:p>
@@ -825,7 +855,7 @@
 
 <file path=word/numbering.xml><?xml version="1.0" encoding="utf-8"?>
 <w:numbering xmlns:wpc="http://schemas.microsoft.com/office/word/2010/wordprocessingCanvas" xmlns:mc="http://schemas.openxmlformats.org/markup-compatibility/2006" xmlns:o="urn:schemas-microsoft-com:office:office" xmlns:r="http://schemas.openxmlformats.org/officeDocument/2006/relationships" xmlns:m="http://schemas.openxmlformats.org/officeDocument/2006/math" xmlns:v="urn:schemas-microsoft-com:vml" xmlns:wp14="http://schemas.microsoft.com/office/word/2010/wordprocessingDrawing" xmlns:wp="http://schemas.openxmlformats.org/drawingml/2006/wordprocessingDrawing" xmlns:w10="urn:schemas-microsoft-com:office:word" xmlns:w="http://schemas.openxmlformats.org/wordprocessingml/2006/main" xmlns:w14="http://schemas.microsoft.com/office/word/2010/wordml" xmlns:w15="http://schemas.microsoft.com/office/word/2012/wordml" xmlns:wpg="http://schemas.microsoft.com/office/word/2010/wordprocessingGroup" xmlns:wpi="http://schemas.microsoft.com/office/word/2010/wordprocessingInk" xmlns:wne="http://schemas.microsoft.com/office/word/2006/wordml" xmlns:wps="http://schemas.microsoft.com/office/word/2010/wordprocessingShape" mc:Ignorable="w14 w15 wp14">
-  <w:abstractNum w:abstractNumId="0">
+  <w:abstractNum w:abstractNumId="0" w15:restartNumberingAfterBreak="0">
     <w:nsid w:val="1DF14B77"/>
     <w:multiLevelType w:val="hybridMultilevel"/>
     <w:tmpl w:val="1AE89F00"/>
@@ -937,7 +967,7 @@
       </w:rPr>
     </w:lvl>
   </w:abstractNum>
-  <w:abstractNum w:abstractNumId="1">
+  <w:abstractNum w:abstractNumId="1" w15:restartNumberingAfterBreak="0">
     <w:nsid w:val="3F57409E"/>
     <w:multiLevelType w:val="hybridMultilevel"/>
     <w:tmpl w:val="0936BB66"/>

</xml_diff>